<commit_message>
Update templates of deliverables
</commit_message>
<xml_diff>
--- a/deliveries/cases/DE/1.docx
+++ b/deliveries/cases/DE/1.docx
@@ -3426,6 +3426,7 @@
           <w:ilvl w:val="2"/>
           <w:numId w:val="1"/>
         </w:numPr>
+        <w:ind w:left="709"/>
         <w:rPr>
           <w:lang w:val="fr-LU"/>
         </w:rPr>
@@ -3746,6 +3747,7 @@
           <w:ilvl w:val="2"/>
           <w:numId w:val="1"/>
         </w:numPr>
+        <w:ind w:left="709"/>
       </w:pPr>
       <w:bookmarkStart w:id="24" w:name="_Toc450917903"/>
       <w:bookmarkStart w:id="25" w:name="_Toc491244332"/>
@@ -3895,6 +3897,7 @@
           <w:ilvl w:val="2"/>
           <w:numId w:val="1"/>
         </w:numPr>
+        <w:ind w:left="709"/>
       </w:pPr>
       <w:bookmarkStart w:id="26" w:name="_Toc450917904"/>
       <w:bookmarkStart w:id="27" w:name="_Toc491244333"/>
@@ -4131,9 +4134,12 @@
           <w:ilvl w:val="2"/>
           <w:numId w:val="1"/>
         </w:numPr>
+        <w:ind w:left="709"/>
       </w:pPr>
       <w:bookmarkStart w:id="28" w:name="_Toc450917905"/>
       <w:bookmarkStart w:id="29" w:name="_Toc491244334"/>
+      <w:bookmarkStart w:id="30" w:name="_GoBack"/>
+      <w:bookmarkEnd w:id="30"/>
       <w:proofErr w:type="spellStart"/>
       <w:r>
         <w:lastRenderedPageBreak/>
@@ -4794,8 +4800,8 @@
           <w:numId w:val="1"/>
         </w:numPr>
       </w:pPr>
-      <w:bookmarkStart w:id="30" w:name="_Toc450917906"/>
-      <w:bookmarkStart w:id="31" w:name="_Toc491244335"/>
+      <w:bookmarkStart w:id="31" w:name="_Toc450917906"/>
+      <w:bookmarkStart w:id="32" w:name="_Toc491244335"/>
       <w:proofErr w:type="spellStart"/>
       <w:r>
         <w:t>Bewertung</w:t>
@@ -4816,8 +4822,8 @@
       <w:r>
         <w:t>Bedrohungen</w:t>
       </w:r>
-      <w:bookmarkEnd w:id="30"/>
       <w:bookmarkEnd w:id="31"/>
+      <w:bookmarkEnd w:id="32"/>
       <w:proofErr w:type="spellEnd"/>
       <w:r>
         <w:t xml:space="preserve"> </w:t>
@@ -4927,7 +4933,7 @@
       <w:pPr>
         <w:pStyle w:val="Heading1"/>
       </w:pPr>
-      <w:bookmarkStart w:id="32" w:name="_Toc491244336"/>
+      <w:bookmarkStart w:id="33" w:name="_Toc491244336"/>
       <w:proofErr w:type="spellStart"/>
       <w:r>
         <w:lastRenderedPageBreak/>
@@ -4941,7 +4947,7 @@
       <w:r>
         <w:t>Informationsbeschaffung</w:t>
       </w:r>
-      <w:bookmarkEnd w:id="32"/>
+      <w:bookmarkEnd w:id="33"/>
       <w:proofErr w:type="spellEnd"/>
     </w:p>
     <w:p>
@@ -4963,9 +4969,9 @@
       <w:pPr>
         <w:pStyle w:val="Heading1"/>
       </w:pPr>
-      <w:bookmarkStart w:id="33" w:name="_Toc450917916"/>
-      <w:bookmarkStart w:id="34" w:name="_Toc488826825"/>
-      <w:bookmarkStart w:id="35" w:name="_Toc491244337"/>
+      <w:bookmarkStart w:id="34" w:name="_Toc450917916"/>
+      <w:bookmarkStart w:id="35" w:name="_Toc488826825"/>
+      <w:bookmarkStart w:id="36" w:name="_Toc491244337"/>
       <w:proofErr w:type="spellStart"/>
       <w:r>
         <w:lastRenderedPageBreak/>
@@ -4987,9 +4993,9 @@
       <w:r>
         <w:t>Tendenzen</w:t>
       </w:r>
-      <w:bookmarkEnd w:id="33"/>
       <w:bookmarkEnd w:id="34"/>
       <w:bookmarkEnd w:id="35"/>
+      <w:bookmarkEnd w:id="36"/>
       <w:proofErr w:type="spellEnd"/>
     </w:p>
     <w:p>
@@ -4998,8 +5004,6 @@
       </w:r>
     </w:p>
     <w:p>
-      <w:bookmarkStart w:id="36" w:name="_GoBack"/>
-      <w:bookmarkEnd w:id="36"/>
       <w:r>
         <w:br w:type="page"/>
       </w:r>

</xml_diff>